<commit_message>
Commit ETL from source to STAGE
</commit_message>
<xml_diff>
--- a/TTKD-10_DATH#1.docx
+++ b/TTKD-10_DATH#1.docx
@@ -7232,7 +7232,7 @@
                 <w:rFonts w:cs="Times New Roman"/>
                 <w:szCs w:val="24"/>
               </w:rPr>
-              <w:t>Số phương tiện liên quan đến vụ tai nạn.</w:t>
+              <w:t>Thứ tự của phương tiện trong vụ tai nạn</w:t>
             </w:r>
           </w:p>
         </w:tc>
@@ -9698,7 +9698,21 @@
                 <w:rFonts w:cs="Times New Roman"/>
                 <w:szCs w:val="24"/>
               </w:rPr>
-              <w:t>Số phương tiện liên quan đến vụ tai nạn.</w:t>
+              <w:t>Thứ tự của phương tiện</w:t>
+            </w:r>
+            <w:r>
+              <w:rPr>
+                <w:rFonts w:cs="Times New Roman"/>
+                <w:szCs w:val="24"/>
+              </w:rPr>
+              <w:t xml:space="preserve"> của nạn nhân</w:t>
+            </w:r>
+            <w:r>
+              <w:rPr>
+                <w:rFonts w:cs="Times New Roman"/>
+                <w:szCs w:val="24"/>
+              </w:rPr>
+              <w:t xml:space="preserve"> trong vụ tai nạn</w:t>
             </w:r>
           </w:p>
         </w:tc>

</xml_diff>